<commit_message>
Adding Update picked Item
</commit_message>
<xml_diff>
--- a/documents/End Points.docx
+++ b/documents/End Points.docx
@@ -3740,6 +3740,110 @@
           <w:lang w:val="en-US"/>
         </w:rPr>
       </w:pPr>
+      <w:r>
+        <w:rPr>
+          <w:lang w:val="en-US"/>
+        </w:rPr>
+        <w:t>select * from "Units";</w:t>
+      </w:r>
+    </w:p>
+    <w:p>
+      <w:pPr>
+        <w:rPr>
+          <w:lang w:val="en-US"/>
+        </w:rPr>
+      </w:pPr>
+      <w:r>
+        <w:rPr>
+          <w:lang w:val="en-US"/>
+        </w:rPr>
+        <w:t>select * from "Categories";</w:t>
+      </w:r>
+    </w:p>
+    <w:p>
+      <w:pPr>
+        <w:rPr>
+          <w:lang w:val="en-US"/>
+        </w:rPr>
+      </w:pPr>
+      <w:r>
+        <w:rPr>
+          <w:lang w:val="en-US"/>
+        </w:rPr>
+        <w:t>select * from "Stores";</w:t>
+      </w:r>
+    </w:p>
+    <w:p>
+      <w:pPr>
+        <w:rPr>
+          <w:lang w:val="en-US"/>
+        </w:rPr>
+      </w:pPr>
+      <w:r>
+        <w:rPr>
+          <w:lang w:val="en-US"/>
+        </w:rPr>
+        <w:t>select * from "Products";</w:t>
+      </w:r>
+    </w:p>
+    <w:p>
+      <w:pPr>
+        <w:rPr>
+          <w:lang w:val="en-US"/>
+        </w:rPr>
+      </w:pPr>
+      <w:r>
+        <w:rPr>
+          <w:lang w:val="en-US"/>
+        </w:rPr>
+        <w:t>select * from "Prices";</w:t>
+      </w:r>
+    </w:p>
+    <w:p>
+      <w:pPr>
+        <w:rPr>
+          <w:lang w:val="en-US"/>
+        </w:rPr>
+      </w:pPr>
+      <w:r>
+        <w:rPr>
+          <w:lang w:val="en-US"/>
+        </w:rPr>
+        <w:t>select * from "Users";</w:t>
+      </w:r>
+    </w:p>
+    <w:p>
+      <w:pPr>
+        <w:rPr>
+          <w:lang w:val="en-US"/>
+        </w:rPr>
+      </w:pPr>
+      <w:r>
+        <w:rPr>
+          <w:lang w:val="en-US"/>
+        </w:rPr>
+        <w:t>select * from "Lists";</w:t>
+      </w:r>
+    </w:p>
+    <w:p>
+      <w:pPr>
+        <w:rPr>
+          <w:lang w:val="en-US"/>
+        </w:rPr>
+      </w:pPr>
+    </w:p>
+    <w:p>
+      <w:pPr>
+        <w:rPr>
+          <w:lang w:val="en-US"/>
+        </w:rPr>
+      </w:pPr>
+      <w:r>
+        <w:rPr>
+          <w:lang w:val="en-US"/>
+        </w:rPr>
+        <w:t>delete from "Users";</w:t>
+      </w:r>
     </w:p>
     <w:sectPr>
       <w:pgSz w:w="12240" w:h="15840"/>

</xml_diff>